<commit_message>
results of first meeting
</commit_message>
<xml_diff>
--- a/Documentation/RequirementsSpecification.docx
+++ b/Documentation/RequirementsSpecification.docx
@@ -508,6 +508,12 @@
     </w:p>
     <w:sdt>
       <w:sdtPr>
+        <w:rPr>
+          <w:rFonts w:asciiTheme="minorHAnsi" w:eastAsiaTheme="minorHAnsi" w:hAnsiTheme="minorHAnsi" w:cstheme="minorBidi"/>
+          <w:color w:val="auto"/>
+          <w:sz w:val="22"/>
+          <w:szCs w:val="22"/>
+        </w:rPr>
         <w:id w:val="-188305394"/>
         <w:docPartObj>
           <w:docPartGallery w:val="Table of Contents"/>
@@ -516,13 +522,9 @@
       </w:sdtPr>
       <w:sdtEndPr>
         <w:rPr>
-          <w:rFonts w:asciiTheme="minorHAnsi" w:eastAsiaTheme="minorHAnsi" w:hAnsiTheme="minorHAnsi" w:cstheme="minorBidi"/>
           <w:b/>
           <w:bCs/>
           <w:noProof/>
-          <w:color w:val="auto"/>
-          <w:sz w:val="22"/>
-          <w:szCs w:val="22"/>
         </w:rPr>
       </w:sdtEndPr>
       <w:sdtContent>
@@ -1612,49 +1614,47 @@
       <w:r>
         <w:br w:type="page"/>
       </w:r>
-      <w:bookmarkStart w:id="0" w:name="_GoBack"/>
-      <w:bookmarkEnd w:id="0"/>
     </w:p>
     <w:p>
       <w:pPr>
         <w:pStyle w:val="Heading1"/>
       </w:pPr>
-      <w:bookmarkStart w:id="1" w:name="_Toc535431378"/>
+      <w:bookmarkStart w:id="0" w:name="_Toc535431378"/>
       <w:r>
         <w:lastRenderedPageBreak/>
         <w:t>1. Introduction</w:t>
       </w:r>
-      <w:bookmarkEnd w:id="1"/>
+      <w:bookmarkEnd w:id="0"/>
     </w:p>
     <w:p>
       <w:pPr>
         <w:pStyle w:val="Heading2"/>
       </w:pPr>
-      <w:bookmarkStart w:id="2" w:name="_Toc535431379"/>
+      <w:bookmarkStart w:id="1" w:name="_Toc535431379"/>
       <w:r>
         <w:t>1.1 Purpose of Document</w:t>
       </w:r>
-      <w:bookmarkEnd w:id="2"/>
+      <w:bookmarkEnd w:id="1"/>
     </w:p>
     <w:p>
       <w:pPr>
         <w:pStyle w:val="Heading2"/>
       </w:pPr>
-      <w:bookmarkStart w:id="3" w:name="_Toc535431380"/>
+      <w:bookmarkStart w:id="2" w:name="_Toc535431380"/>
       <w:r>
         <w:t>1.2 Scope of Document</w:t>
       </w:r>
-      <w:bookmarkEnd w:id="3"/>
+      <w:bookmarkEnd w:id="2"/>
     </w:p>
     <w:p>
       <w:pPr>
         <w:pStyle w:val="Heading2"/>
       </w:pPr>
-      <w:bookmarkStart w:id="4" w:name="_Toc535431381"/>
+      <w:bookmarkStart w:id="3" w:name="_Toc535431381"/>
       <w:r>
         <w:t>1.3 Overview of Document</w:t>
       </w:r>
-      <w:bookmarkEnd w:id="4"/>
+      <w:bookmarkEnd w:id="3"/>
     </w:p>
     <w:p>
       <w:pPr>
@@ -1673,62 +1673,62 @@
       <w:pPr>
         <w:pStyle w:val="Heading1"/>
       </w:pPr>
-      <w:bookmarkStart w:id="5" w:name="_Toc535431382"/>
+      <w:bookmarkStart w:id="4" w:name="_Toc535431382"/>
       <w:r>
         <w:lastRenderedPageBreak/>
         <w:t>2. Description</w:t>
       </w:r>
-      <w:bookmarkEnd w:id="5"/>
+      <w:bookmarkEnd w:id="4"/>
     </w:p>
     <w:p>
       <w:pPr>
         <w:pStyle w:val="Heading2"/>
       </w:pPr>
-      <w:bookmarkStart w:id="6" w:name="_Toc535431383"/>
+      <w:bookmarkStart w:id="5" w:name="_Toc535431383"/>
       <w:r>
         <w:t>2.1 Product Perspective</w:t>
       </w:r>
-      <w:bookmarkEnd w:id="6"/>
+      <w:bookmarkEnd w:id="5"/>
     </w:p>
     <w:p>
       <w:pPr>
         <w:pStyle w:val="Heading2"/>
       </w:pPr>
-      <w:bookmarkStart w:id="7" w:name="_Toc535431384"/>
+      <w:bookmarkStart w:id="6" w:name="_Toc535431384"/>
       <w:r>
         <w:t>2.2 Product Functions</w:t>
       </w:r>
-      <w:bookmarkEnd w:id="7"/>
+      <w:bookmarkEnd w:id="6"/>
     </w:p>
     <w:p>
       <w:pPr>
         <w:pStyle w:val="Heading2"/>
       </w:pPr>
-      <w:bookmarkStart w:id="8" w:name="_Toc535431385"/>
+      <w:bookmarkStart w:id="7" w:name="_Toc535431385"/>
       <w:r>
         <w:t>2.3 User Description</w:t>
       </w:r>
-      <w:bookmarkEnd w:id="8"/>
+      <w:bookmarkEnd w:id="7"/>
     </w:p>
     <w:p>
       <w:pPr>
         <w:pStyle w:val="Heading2"/>
       </w:pPr>
-      <w:bookmarkStart w:id="9" w:name="_Toc535431386"/>
+      <w:bookmarkStart w:id="8" w:name="_Toc535431386"/>
       <w:r>
         <w:t>2.4 Assumptions and Dependencies</w:t>
       </w:r>
-      <w:bookmarkEnd w:id="9"/>
+      <w:bookmarkEnd w:id="8"/>
     </w:p>
     <w:p>
       <w:pPr>
         <w:pStyle w:val="Heading2"/>
       </w:pPr>
-      <w:bookmarkStart w:id="10" w:name="_Toc535431387"/>
+      <w:bookmarkStart w:id="9" w:name="_Toc535431387"/>
       <w:r>
         <w:t>2.5 Requirements Apportioning</w:t>
       </w:r>
-      <w:bookmarkEnd w:id="10"/>
+      <w:bookmarkEnd w:id="9"/>
     </w:p>
     <w:p>
       <w:r>
@@ -1739,17 +1739,116 @@
       <w:pPr>
         <w:pStyle w:val="Heading1"/>
       </w:pPr>
-      <w:bookmarkStart w:id="11" w:name="_Toc535431388"/>
+      <w:bookmarkStart w:id="10" w:name="_Toc535431388"/>
       <w:r>
         <w:lastRenderedPageBreak/>
         <w:t>3. Functional Requirements</w:t>
       </w:r>
+      <w:bookmarkEnd w:id="10"/>
+    </w:p>
+    <w:p>
+      <w:r>
+        <w:t>3.1 Server</w:t>
+      </w:r>
+    </w:p>
+    <w:p>
+      <w:r>
+        <w:tab/>
+        <w:t xml:space="preserve">1. Supports </w:t>
+      </w:r>
+      <w:r>
+        <w:t xml:space="preserve">only </w:t>
+      </w:r>
+      <w:r>
+        <w:t>two clients connecting to it.</w:t>
+      </w:r>
+    </w:p>
+    <w:p>
+      <w:r>
+        <w:tab/>
+        <w:t>1.1 Doesn’t allow further connections when a game is in place.</w:t>
+      </w:r>
+    </w:p>
+    <w:p>
+      <w:r>
+        <w:tab/>
+        <w:t xml:space="preserve">2. First </w:t>
+      </w:r>
+      <w:r>
+        <w:t xml:space="preserve">client </w:t>
+      </w:r>
+      <w:r>
+        <w:t xml:space="preserve">connects and waits for second. Second </w:t>
+      </w:r>
+      <w:r>
+        <w:t>client</w:t>
+      </w:r>
+      <w:r>
+        <w:t xml:space="preserve"> connects and initial game state is loaded.</w:t>
+      </w:r>
+    </w:p>
+    <w:p>
+      <w:r>
+        <w:tab/>
+        <w:t xml:space="preserve">3. </w:t>
+      </w:r>
+      <w:r>
+        <w:t>Communicates between two clients.</w:t>
+      </w:r>
+    </w:p>
+    <w:p>
+      <w:r>
+        <w:tab/>
+        <w:t>4. Generate game id.</w:t>
+      </w:r>
+    </w:p>
+    <w:p>
+      <w:r>
+        <w:tab/>
+        <w:t>5. Randomly assigns red/black to clients.</w:t>
+      </w:r>
+    </w:p>
+    <w:p>
+      <w:r>
+        <w:t>3.2 Client</w:t>
+      </w:r>
+    </w:p>
+    <w:p>
+      <w:r>
+        <w:tab/>
+        <w:t xml:space="preserve">1. </w:t>
+      </w:r>
+      <w:r>
+        <w:t>Upon start, tries to connect to server.</w:t>
+      </w:r>
+    </w:p>
+    <w:p>
+      <w:r>
+        <w:tab/>
+        <w:t>1.1 If server doesn’t connect, display error message stating can’t connect.</w:t>
+      </w:r>
+    </w:p>
+    <w:p>
+      <w:r>
+        <w:tab/>
+        <w:t>1.1.1 Button to try to reconnect.</w:t>
+      </w:r>
+    </w:p>
+    <w:p>
+      <w:r>
+        <w:tab/>
+        <w:t>1.2 On connect, player enters nickname. (TIER 3)</w:t>
+      </w:r>
+    </w:p>
+    <w:p>
+      <w:r>
+        <w:tab/>
+      </w:r>
+      <w:r>
+        <w:t>2. Initial game state board is shown with player’s color on bottom.</w:t>
+      </w:r>
+      <w:bookmarkStart w:id="11" w:name="_GoBack"/>
       <w:bookmarkEnd w:id="11"/>
-    </w:p>
-    <w:p>
-      <w:r>
-        <w:br w:type="page"/>
-      </w:r>
     </w:p>
     <w:p>
       <w:pPr>
@@ -1757,12 +1856,29 @@
       </w:pPr>
       <w:bookmarkStart w:id="12" w:name="_Toc535431389"/>
       <w:r>
-        <w:lastRenderedPageBreak/>
         <w:t>4. Non-Functional Requirements</w:t>
       </w:r>
       <w:bookmarkEnd w:id="12"/>
     </w:p>
     <w:p>
+      <w:r>
+        <w:t>4.1 Performance</w:t>
+      </w:r>
+    </w:p>
+    <w:p>
+      <w:r>
+        <w:t>4.2 System Requirements</w:t>
+      </w:r>
+    </w:p>
+    <w:p>
+      <w:r>
+        <w:t>4.3 Accessibility</w:t>
+      </w:r>
+    </w:p>
+    <w:p>
+      <w:r>
+        <w:t>Server, Client1, and Client2 are hosted on separate machines.</w:t>
+      </w:r>
       <w:r>
         <w:br w:type="page"/>
       </w:r>
@@ -2934,7 +3050,7 @@
 </file>
 
 <file path=customXml/itemProps1.xml><?xml version="1.0" encoding="utf-8"?>
-<ds:datastoreItem xmlns:ds="http://schemas.openxmlformats.org/officeDocument/2006/customXml" ds:itemID="{F91234C6-DE52-486A-8418-57C70ED030D8}">
+<ds:datastoreItem xmlns:ds="http://schemas.openxmlformats.org/officeDocument/2006/customXml" ds:itemID="{87B4E1AA-014D-4FC2-B9DB-DD0FB267A27A}">
   <ds:schemaRefs>
     <ds:schemaRef ds:uri="http://schemas.openxmlformats.org/officeDocument/2006/bibliography"/>
   </ds:schemaRefs>

</xml_diff>

<commit_message>
final update of requirements document, new priorities and activity diagram
</commit_message>
<xml_diff>
--- a/Documentation/RequirementsSpecification.docx
+++ b/Documentation/RequirementsSpecification.docx
@@ -71,7 +71,7 @@
         <w:rPr>
           <w:sz w:val="28"/>
         </w:rPr>
-        <w:t>0</w:t>
+        <w:t>1</w:t>
       </w:r>
     </w:p>
     <w:p/>
@@ -765,6 +765,110 @@
           </w:p>
         </w:tc>
       </w:tr>
+      <w:tr>
+        <w:tc>
+          <w:tcPr>
+            <w:tcW w:w="2325" w:type="dxa"/>
+            <w:tcBorders>
+              <w:top w:val="single" w:sz="12" w:space="0" w:color="auto"/>
+              <w:left w:val="single" w:sz="12" w:space="0" w:color="auto"/>
+              <w:bottom w:val="single" w:sz="12" w:space="0" w:color="auto"/>
+              <w:right w:val="single" w:sz="12" w:space="0" w:color="auto"/>
+            </w:tcBorders>
+          </w:tcPr>
+          <w:p>
+            <w:pPr>
+              <w:rPr>
+                <w:sz w:val="28"/>
+              </w:rPr>
+            </w:pPr>
+            <w:r>
+              <w:rPr>
+                <w:sz w:val="28"/>
+              </w:rPr>
+              <w:t>Samara Painter</w:t>
+            </w:r>
+          </w:p>
+        </w:tc>
+        <w:tc>
+          <w:tcPr>
+            <w:tcW w:w="1407" w:type="dxa"/>
+            <w:tcBorders>
+              <w:top w:val="single" w:sz="12" w:space="0" w:color="auto"/>
+              <w:left w:val="single" w:sz="12" w:space="0" w:color="auto"/>
+              <w:bottom w:val="single" w:sz="12" w:space="0" w:color="auto"/>
+              <w:right w:val="single" w:sz="12" w:space="0" w:color="auto"/>
+            </w:tcBorders>
+          </w:tcPr>
+          <w:p>
+            <w:pPr>
+              <w:rPr>
+                <w:sz w:val="28"/>
+              </w:rPr>
+            </w:pPr>
+            <w:r>
+              <w:rPr>
+                <w:sz w:val="28"/>
+              </w:rPr>
+              <w:t>2/4</w:t>
+            </w:r>
+            <w:r>
+              <w:rPr>
+                <w:sz w:val="28"/>
+              </w:rPr>
+              <w:t>/2019</w:t>
+            </w:r>
+          </w:p>
+        </w:tc>
+        <w:tc>
+          <w:tcPr>
+            <w:tcW w:w="4263" w:type="dxa"/>
+            <w:tcBorders>
+              <w:top w:val="single" w:sz="12" w:space="0" w:color="auto"/>
+              <w:left w:val="single" w:sz="12" w:space="0" w:color="auto"/>
+              <w:bottom w:val="single" w:sz="12" w:space="0" w:color="auto"/>
+              <w:right w:val="single" w:sz="12" w:space="0" w:color="auto"/>
+            </w:tcBorders>
+          </w:tcPr>
+          <w:p>
+            <w:pPr>
+              <w:rPr>
+                <w:sz w:val="28"/>
+              </w:rPr>
+            </w:pPr>
+            <w:r>
+              <w:rPr>
+                <w:sz w:val="28"/>
+              </w:rPr>
+              <w:t>Changed Some Priorities, Minor Document Revision, Updated Activity Diagram</w:t>
+            </w:r>
+          </w:p>
+        </w:tc>
+        <w:tc>
+          <w:tcPr>
+            <w:tcW w:w="1710" w:type="dxa"/>
+            <w:tcBorders>
+              <w:top w:val="single" w:sz="12" w:space="0" w:color="auto"/>
+              <w:left w:val="single" w:sz="12" w:space="0" w:color="auto"/>
+              <w:bottom w:val="single" w:sz="12" w:space="0" w:color="auto"/>
+              <w:right w:val="single" w:sz="12" w:space="0" w:color="auto"/>
+            </w:tcBorders>
+          </w:tcPr>
+          <w:p>
+            <w:pPr>
+              <w:rPr>
+                <w:sz w:val="28"/>
+              </w:rPr>
+            </w:pPr>
+            <w:r>
+              <w:rPr>
+                <w:sz w:val="28"/>
+              </w:rPr>
+              <w:t>1.1</w:t>
+            </w:r>
+          </w:p>
+        </w:tc>
+      </w:tr>
     </w:tbl>
     <w:p/>
     <w:p>
@@ -799,13 +903,10 @@
             <w:pStyle w:val="TOCHeading"/>
           </w:pPr>
           <w:r>
-            <w:t>Table of Conten</w:t>
+            <w:t>Table of Contents</w:t>
           </w:r>
           <w:bookmarkStart w:id="0" w:name="_GoBack"/>
           <w:bookmarkEnd w:id="0"/>
-          <w:r>
-            <w:t>ts</w:t>
-          </w:r>
         </w:p>
         <w:p>
           <w:pPr>
@@ -842,7 +943,7 @@
             </w:rPr>
             <w:fldChar w:fldCharType="separate"/>
           </w:r>
-          <w:hyperlink w:anchor="_Toc536291427" w:history="1">
+          <w:hyperlink w:anchor="_Toc179437" w:history="1">
             <w:r>
               <w:rPr>
                 <w:rStyle w:val="Hyperlink"/>
@@ -869,7 +970,7 @@
                 <w:noProof/>
                 <w:webHidden/>
               </w:rPr>
-              <w:instrText xml:space="preserve"> PAGEREF _Toc536291427 \h </w:instrText>
+              <w:instrText xml:space="preserve"> PAGEREF _Toc179437 \h </w:instrText>
             </w:r>
             <w:r>
               <w:rPr>
@@ -911,7 +1012,7 @@
               <w:noProof/>
             </w:rPr>
           </w:pPr>
-          <w:hyperlink w:anchor="_Toc536291428" w:history="1">
+          <w:hyperlink w:anchor="_Toc179438" w:history="1">
             <w:r>
               <w:rPr>
                 <w:rStyle w:val="Hyperlink"/>
@@ -938,7 +1039,7 @@
                 <w:noProof/>
                 <w:webHidden/>
               </w:rPr>
-              <w:instrText xml:space="preserve"> PAGEREF _Toc536291428 \h </w:instrText>
+              <w:instrText xml:space="preserve"> PAGEREF _Toc179438 \h </w:instrText>
             </w:r>
             <w:r>
               <w:rPr>
@@ -980,7 +1081,7 @@
               <w:noProof/>
             </w:rPr>
           </w:pPr>
-          <w:hyperlink w:anchor="_Toc536291429" w:history="1">
+          <w:hyperlink w:anchor="_Toc179439" w:history="1">
             <w:r>
               <w:rPr>
                 <w:rStyle w:val="Hyperlink"/>
@@ -1007,7 +1108,7 @@
                 <w:noProof/>
                 <w:webHidden/>
               </w:rPr>
-              <w:instrText xml:space="preserve"> PAGEREF _Toc536291429 \h </w:instrText>
+              <w:instrText xml:space="preserve"> PAGEREF _Toc179439 \h </w:instrText>
             </w:r>
             <w:r>
               <w:rPr>
@@ -1049,7 +1150,7 @@
               <w:noProof/>
             </w:rPr>
           </w:pPr>
-          <w:hyperlink w:anchor="_Toc536291430" w:history="1">
+          <w:hyperlink w:anchor="_Toc179440" w:history="1">
             <w:r>
               <w:rPr>
                 <w:rStyle w:val="Hyperlink"/>
@@ -1076,7 +1177,7 @@
                 <w:noProof/>
                 <w:webHidden/>
               </w:rPr>
-              <w:instrText xml:space="preserve"> PAGEREF _Toc536291430 \h </w:instrText>
+              <w:instrText xml:space="preserve"> PAGEREF _Toc179440 \h </w:instrText>
             </w:r>
             <w:r>
               <w:rPr>
@@ -1118,7 +1219,7 @@
               <w:noProof/>
             </w:rPr>
           </w:pPr>
-          <w:hyperlink w:anchor="_Toc536291431" w:history="1">
+          <w:hyperlink w:anchor="_Toc179441" w:history="1">
             <w:r>
               <w:rPr>
                 <w:rStyle w:val="Hyperlink"/>
@@ -1145,7 +1246,7 @@
                 <w:noProof/>
                 <w:webHidden/>
               </w:rPr>
-              <w:instrText xml:space="preserve"> PAGEREF _Toc536291431 \h </w:instrText>
+              <w:instrText xml:space="preserve"> PAGEREF _Toc179441 \h </w:instrText>
             </w:r>
             <w:r>
               <w:rPr>
@@ -1187,7 +1288,7 @@
               <w:noProof/>
             </w:rPr>
           </w:pPr>
-          <w:hyperlink w:anchor="_Toc536291432" w:history="1">
+          <w:hyperlink w:anchor="_Toc179442" w:history="1">
             <w:r>
               <w:rPr>
                 <w:rStyle w:val="Hyperlink"/>
@@ -1214,7 +1315,7 @@
                 <w:noProof/>
                 <w:webHidden/>
               </w:rPr>
-              <w:instrText xml:space="preserve"> PAGEREF _Toc536291432 \h </w:instrText>
+              <w:instrText xml:space="preserve"> PAGEREF _Toc179442 \h </w:instrText>
             </w:r>
             <w:r>
               <w:rPr>
@@ -1256,7 +1357,7 @@
               <w:noProof/>
             </w:rPr>
           </w:pPr>
-          <w:hyperlink w:anchor="_Toc536291433" w:history="1">
+          <w:hyperlink w:anchor="_Toc179443" w:history="1">
             <w:r>
               <w:rPr>
                 <w:rStyle w:val="Hyperlink"/>
@@ -1283,7 +1384,7 @@
                 <w:noProof/>
                 <w:webHidden/>
               </w:rPr>
-              <w:instrText xml:space="preserve"> PAGEREF _Toc536291433 \h </w:instrText>
+              <w:instrText xml:space="preserve"> PAGEREF _Toc179443 \h </w:instrText>
             </w:r>
             <w:r>
               <w:rPr>
@@ -1325,7 +1426,7 @@
               <w:noProof/>
             </w:rPr>
           </w:pPr>
-          <w:hyperlink w:anchor="_Toc536291434" w:history="1">
+          <w:hyperlink w:anchor="_Toc179444" w:history="1">
             <w:r>
               <w:rPr>
                 <w:rStyle w:val="Hyperlink"/>
@@ -1352,7 +1453,7 @@
                 <w:noProof/>
                 <w:webHidden/>
               </w:rPr>
-              <w:instrText xml:space="preserve"> PAGEREF _Toc536291434 \h </w:instrText>
+              <w:instrText xml:space="preserve"> PAGEREF _Toc179444 \h </w:instrText>
             </w:r>
             <w:r>
               <w:rPr>
@@ -1394,7 +1495,7 @@
               <w:noProof/>
             </w:rPr>
           </w:pPr>
-          <w:hyperlink w:anchor="_Toc536291435" w:history="1">
+          <w:hyperlink w:anchor="_Toc179445" w:history="1">
             <w:r>
               <w:rPr>
                 <w:rStyle w:val="Hyperlink"/>
@@ -1421,7 +1522,7 @@
                 <w:noProof/>
                 <w:webHidden/>
               </w:rPr>
-              <w:instrText xml:space="preserve"> PAGEREF _Toc536291435 \h </w:instrText>
+              <w:instrText xml:space="preserve"> PAGEREF _Toc179445 \h </w:instrText>
             </w:r>
             <w:r>
               <w:rPr>
@@ -1463,7 +1564,7 @@
               <w:noProof/>
             </w:rPr>
           </w:pPr>
-          <w:hyperlink w:anchor="_Toc536291436" w:history="1">
+          <w:hyperlink w:anchor="_Toc179446" w:history="1">
             <w:r>
               <w:rPr>
                 <w:rStyle w:val="Hyperlink"/>
@@ -1490,7 +1591,7 @@
                 <w:noProof/>
                 <w:webHidden/>
               </w:rPr>
-              <w:instrText xml:space="preserve"> PAGEREF _Toc536291436 \h </w:instrText>
+              <w:instrText xml:space="preserve"> PAGEREF _Toc179446 \h </w:instrText>
             </w:r>
             <w:r>
               <w:rPr>
@@ -1532,7 +1633,7 @@
               <w:noProof/>
             </w:rPr>
           </w:pPr>
-          <w:hyperlink w:anchor="_Toc536291437" w:history="1">
+          <w:hyperlink w:anchor="_Toc179447" w:history="1">
             <w:r>
               <w:rPr>
                 <w:rStyle w:val="Hyperlink"/>
@@ -1559,7 +1660,7 @@
                 <w:noProof/>
                 <w:webHidden/>
               </w:rPr>
-              <w:instrText xml:space="preserve"> PAGEREF _Toc536291437 \h </w:instrText>
+              <w:instrText xml:space="preserve"> PAGEREF _Toc179447 \h </w:instrText>
             </w:r>
             <w:r>
               <w:rPr>
@@ -1601,7 +1702,7 @@
               <w:noProof/>
             </w:rPr>
           </w:pPr>
-          <w:hyperlink w:anchor="_Toc536291438" w:history="1">
+          <w:hyperlink w:anchor="_Toc179448" w:history="1">
             <w:r>
               <w:rPr>
                 <w:rStyle w:val="Hyperlink"/>
@@ -1628,7 +1729,7 @@
                 <w:noProof/>
                 <w:webHidden/>
               </w:rPr>
-              <w:instrText xml:space="preserve"> PAGEREF _Toc536291438 \h </w:instrText>
+              <w:instrText xml:space="preserve"> PAGEREF _Toc179448 \h </w:instrText>
             </w:r>
             <w:r>
               <w:rPr>
@@ -1670,7 +1771,7 @@
               <w:noProof/>
             </w:rPr>
           </w:pPr>
-          <w:hyperlink w:anchor="_Toc536291439" w:history="1">
+          <w:hyperlink w:anchor="_Toc179449" w:history="1">
             <w:r>
               <w:rPr>
                 <w:rStyle w:val="Hyperlink"/>
@@ -1697,7 +1798,7 @@
                 <w:noProof/>
                 <w:webHidden/>
               </w:rPr>
-              <w:instrText xml:space="preserve"> PAGEREF _Toc536291439 \h </w:instrText>
+              <w:instrText xml:space="preserve"> PAGEREF _Toc179449 \h </w:instrText>
             </w:r>
             <w:r>
               <w:rPr>
@@ -1739,7 +1840,7 @@
               <w:noProof/>
             </w:rPr>
           </w:pPr>
-          <w:hyperlink w:anchor="_Toc536291440" w:history="1">
+          <w:hyperlink w:anchor="_Toc179450" w:history="1">
             <w:r>
               <w:rPr>
                 <w:rStyle w:val="Hyperlink"/>
@@ -1766,7 +1867,7 @@
                 <w:noProof/>
                 <w:webHidden/>
               </w:rPr>
-              <w:instrText xml:space="preserve"> PAGEREF _Toc536291440 \h </w:instrText>
+              <w:instrText xml:space="preserve"> PAGEREF _Toc179450 \h </w:instrText>
             </w:r>
             <w:r>
               <w:rPr>
@@ -1808,7 +1909,7 @@
               <w:noProof/>
             </w:rPr>
           </w:pPr>
-          <w:hyperlink w:anchor="_Toc536291441" w:history="1">
+          <w:hyperlink w:anchor="_Toc179451" w:history="1">
             <w:r>
               <w:rPr>
                 <w:rStyle w:val="Hyperlink"/>
@@ -1835,7 +1936,7 @@
                 <w:noProof/>
                 <w:webHidden/>
               </w:rPr>
-              <w:instrText xml:space="preserve"> PAGEREF _Toc536291441 \h </w:instrText>
+              <w:instrText xml:space="preserve"> PAGEREF _Toc179451 \h </w:instrText>
             </w:r>
             <w:r>
               <w:rPr>
@@ -1877,7 +1978,7 @@
               <w:noProof/>
             </w:rPr>
           </w:pPr>
-          <w:hyperlink w:anchor="_Toc536291442" w:history="1">
+          <w:hyperlink w:anchor="_Toc179452" w:history="1">
             <w:r>
               <w:rPr>
                 <w:rStyle w:val="Hyperlink"/>
@@ -1904,7 +2005,7 @@
                 <w:noProof/>
                 <w:webHidden/>
               </w:rPr>
-              <w:instrText xml:space="preserve"> PAGEREF _Toc536291442 \h </w:instrText>
+              <w:instrText xml:space="preserve"> PAGEREF _Toc179452 \h </w:instrText>
             </w:r>
             <w:r>
               <w:rPr>
@@ -1946,7 +2047,7 @@
               <w:noProof/>
             </w:rPr>
           </w:pPr>
-          <w:hyperlink w:anchor="_Toc536291443" w:history="1">
+          <w:hyperlink w:anchor="_Toc179453" w:history="1">
             <w:r>
               <w:rPr>
                 <w:rStyle w:val="Hyperlink"/>
@@ -1973,7 +2074,7 @@
                 <w:noProof/>
                 <w:webHidden/>
               </w:rPr>
-              <w:instrText xml:space="preserve"> PAGEREF _Toc536291443 \h </w:instrText>
+              <w:instrText xml:space="preserve"> PAGEREF _Toc179453 \h </w:instrText>
             </w:r>
             <w:r>
               <w:rPr>
@@ -2015,7 +2116,7 @@
               <w:noProof/>
             </w:rPr>
           </w:pPr>
-          <w:hyperlink w:anchor="_Toc536291444" w:history="1">
+          <w:hyperlink w:anchor="_Toc179454" w:history="1">
             <w:r>
               <w:rPr>
                 <w:rStyle w:val="Hyperlink"/>
@@ -2042,7 +2143,7 @@
                 <w:noProof/>
                 <w:webHidden/>
               </w:rPr>
-              <w:instrText xml:space="preserve"> PAGEREF _Toc536291444 \h </w:instrText>
+              <w:instrText xml:space="preserve"> PAGEREF _Toc179454 \h </w:instrText>
             </w:r>
             <w:r>
               <w:rPr>
@@ -2084,7 +2185,7 @@
               <w:noProof/>
             </w:rPr>
           </w:pPr>
-          <w:hyperlink w:anchor="_Toc536291445" w:history="1">
+          <w:hyperlink w:anchor="_Toc179455" w:history="1">
             <w:r>
               <w:rPr>
                 <w:rStyle w:val="Hyperlink"/>
@@ -2111,7 +2212,7 @@
                 <w:noProof/>
                 <w:webHidden/>
               </w:rPr>
-              <w:instrText xml:space="preserve"> PAGEREF _Toc536291445 \h </w:instrText>
+              <w:instrText xml:space="preserve"> PAGEREF _Toc179455 \h </w:instrText>
             </w:r>
             <w:r>
               <w:rPr>
@@ -2153,7 +2254,7 @@
               <w:noProof/>
             </w:rPr>
           </w:pPr>
-          <w:hyperlink w:anchor="_Toc536291446" w:history="1">
+          <w:hyperlink w:anchor="_Toc179456" w:history="1">
             <w:r>
               <w:rPr>
                 <w:rStyle w:val="Hyperlink"/>
@@ -2180,7 +2281,7 @@
                 <w:noProof/>
                 <w:webHidden/>
               </w:rPr>
-              <w:instrText xml:space="preserve"> PAGEREF _Toc536291446 \h </w:instrText>
+              <w:instrText xml:space="preserve"> PAGEREF _Toc179456 \h </w:instrText>
             </w:r>
             <w:r>
               <w:rPr>
@@ -2222,7 +2323,7 @@
               <w:noProof/>
             </w:rPr>
           </w:pPr>
-          <w:hyperlink w:anchor="_Toc536291447" w:history="1">
+          <w:hyperlink w:anchor="_Toc179457" w:history="1">
             <w:r>
               <w:rPr>
                 <w:rStyle w:val="Hyperlink"/>
@@ -2249,7 +2350,7 @@
                 <w:noProof/>
                 <w:webHidden/>
               </w:rPr>
-              <w:instrText xml:space="preserve"> PAGEREF _Toc536291447 \h </w:instrText>
+              <w:instrText xml:space="preserve"> PAGEREF _Toc179457 \h </w:instrText>
             </w:r>
             <w:r>
               <w:rPr>
@@ -2291,7 +2392,7 @@
               <w:noProof/>
             </w:rPr>
           </w:pPr>
-          <w:hyperlink w:anchor="_Toc536291448" w:history="1">
+          <w:hyperlink w:anchor="_Toc179458" w:history="1">
             <w:r>
               <w:rPr>
                 <w:rStyle w:val="Hyperlink"/>
@@ -2318,7 +2419,7 @@
                 <w:noProof/>
                 <w:webHidden/>
               </w:rPr>
-              <w:instrText xml:space="preserve"> PAGEREF _Toc536291448 \h </w:instrText>
+              <w:instrText xml:space="preserve"> PAGEREF _Toc179458 \h </w:instrText>
             </w:r>
             <w:r>
               <w:rPr>
@@ -2360,7 +2461,7 @@
               <w:noProof/>
             </w:rPr>
           </w:pPr>
-          <w:hyperlink w:anchor="_Toc536291449" w:history="1">
+          <w:hyperlink w:anchor="_Toc179459" w:history="1">
             <w:r>
               <w:rPr>
                 <w:rStyle w:val="Hyperlink"/>
@@ -2387,7 +2488,7 @@
                 <w:noProof/>
                 <w:webHidden/>
               </w:rPr>
-              <w:instrText xml:space="preserve"> PAGEREF _Toc536291449 \h </w:instrText>
+              <w:instrText xml:space="preserve"> PAGEREF _Toc179459 \h </w:instrText>
             </w:r>
             <w:r>
               <w:rPr>
@@ -2407,7 +2508,7 @@
                 <w:noProof/>
                 <w:webHidden/>
               </w:rPr>
-              <w:t>9</w:t>
+              <w:t>10</w:t>
             </w:r>
             <w:r>
               <w:rPr>
@@ -2429,7 +2530,7 @@
               <w:noProof/>
             </w:rPr>
           </w:pPr>
-          <w:hyperlink w:anchor="_Toc536291450" w:history="1">
+          <w:hyperlink w:anchor="_Toc179460" w:history="1">
             <w:r>
               <w:rPr>
                 <w:rStyle w:val="Hyperlink"/>
@@ -2456,7 +2557,7 @@
                 <w:noProof/>
                 <w:webHidden/>
               </w:rPr>
-              <w:instrText xml:space="preserve"> PAGEREF _Toc536291450 \h </w:instrText>
+              <w:instrText xml:space="preserve"> PAGEREF _Toc179460 \h </w:instrText>
             </w:r>
             <w:r>
               <w:rPr>
@@ -2476,7 +2577,7 @@
                 <w:noProof/>
                 <w:webHidden/>
               </w:rPr>
-              <w:t>9</w:t>
+              <w:t>10</w:t>
             </w:r>
             <w:r>
               <w:rPr>
@@ -2498,7 +2599,7 @@
               <w:noProof/>
             </w:rPr>
           </w:pPr>
-          <w:hyperlink w:anchor="_Toc536291451" w:history="1">
+          <w:hyperlink w:anchor="_Toc179461" w:history="1">
             <w:r>
               <w:rPr>
                 <w:rStyle w:val="Hyperlink"/>
@@ -2525,7 +2626,7 @@
                 <w:noProof/>
                 <w:webHidden/>
               </w:rPr>
-              <w:instrText xml:space="preserve"> PAGEREF _Toc536291451 \h </w:instrText>
+              <w:instrText xml:space="preserve"> PAGEREF _Toc179461 \h </w:instrText>
             </w:r>
             <w:r>
               <w:rPr>
@@ -2545,7 +2646,7 @@
                 <w:noProof/>
                 <w:webHidden/>
               </w:rPr>
-              <w:t>9</w:t>
+              <w:t>10</w:t>
             </w:r>
             <w:r>
               <w:rPr>
@@ -2567,7 +2668,7 @@
               <w:noProof/>
             </w:rPr>
           </w:pPr>
-          <w:hyperlink w:anchor="_Toc536291452" w:history="1">
+          <w:hyperlink w:anchor="_Toc179462" w:history="1">
             <w:r>
               <w:rPr>
                 <w:rStyle w:val="Hyperlink"/>
@@ -2594,7 +2695,7 @@
                 <w:noProof/>
                 <w:webHidden/>
               </w:rPr>
-              <w:instrText xml:space="preserve"> PAGEREF _Toc536291452 \h </w:instrText>
+              <w:instrText xml:space="preserve"> PAGEREF _Toc179462 \h </w:instrText>
             </w:r>
             <w:r>
               <w:rPr>
@@ -2636,7 +2737,7 @@
               <w:noProof/>
             </w:rPr>
           </w:pPr>
-          <w:hyperlink w:anchor="_Toc536291453" w:history="1">
+          <w:hyperlink w:anchor="_Toc179463" w:history="1">
             <w:r>
               <w:rPr>
                 <w:rStyle w:val="Hyperlink"/>
@@ -2663,7 +2764,7 @@
                 <w:noProof/>
                 <w:webHidden/>
               </w:rPr>
-              <w:instrText xml:space="preserve"> PAGEREF _Toc536291453 \h </w:instrText>
+              <w:instrText xml:space="preserve"> PAGEREF _Toc179463 \h </w:instrText>
             </w:r>
             <w:r>
               <w:rPr>
@@ -2705,7 +2806,7 @@
               <w:noProof/>
             </w:rPr>
           </w:pPr>
-          <w:hyperlink w:anchor="_Toc536291454" w:history="1">
+          <w:hyperlink w:anchor="_Toc179464" w:history="1">
             <w:r>
               <w:rPr>
                 <w:rStyle w:val="Hyperlink"/>
@@ -2732,7 +2833,7 @@
                 <w:noProof/>
                 <w:webHidden/>
               </w:rPr>
-              <w:instrText xml:space="preserve"> PAGEREF _Toc536291454 \h </w:instrText>
+              <w:instrText xml:space="preserve"> PAGEREF _Toc179464 \h </w:instrText>
             </w:r>
             <w:r>
               <w:rPr>
@@ -2774,7 +2875,7 @@
               <w:noProof/>
             </w:rPr>
           </w:pPr>
-          <w:hyperlink w:anchor="_Toc536291455" w:history="1">
+          <w:hyperlink w:anchor="_Toc179465" w:history="1">
             <w:r>
               <w:rPr>
                 <w:rStyle w:val="Hyperlink"/>
@@ -2801,7 +2902,7 @@
                 <w:noProof/>
                 <w:webHidden/>
               </w:rPr>
-              <w:instrText xml:space="preserve"> PAGEREF _Toc536291455 \h </w:instrText>
+              <w:instrText xml:space="preserve"> PAGEREF _Toc179465 \h </w:instrText>
             </w:r>
             <w:r>
               <w:rPr>
@@ -2843,7 +2944,7 @@
               <w:noProof/>
             </w:rPr>
           </w:pPr>
-          <w:hyperlink w:anchor="_Toc536291456" w:history="1">
+          <w:hyperlink w:anchor="_Toc179466" w:history="1">
             <w:r>
               <w:rPr>
                 <w:rStyle w:val="Hyperlink"/>
@@ -2870,7 +2971,7 @@
                 <w:noProof/>
                 <w:webHidden/>
               </w:rPr>
-              <w:instrText xml:space="preserve"> PAGEREF _Toc536291456 \h </w:instrText>
+              <w:instrText xml:space="preserve"> PAGEREF _Toc179466 \h </w:instrText>
             </w:r>
             <w:r>
               <w:rPr>
@@ -2912,7 +3013,7 @@
               <w:noProof/>
             </w:rPr>
           </w:pPr>
-          <w:hyperlink w:anchor="_Toc536291457" w:history="1">
+          <w:hyperlink w:anchor="_Toc179467" w:history="1">
             <w:r>
               <w:rPr>
                 <w:rStyle w:val="Hyperlink"/>
@@ -2939,7 +3040,7 @@
                 <w:noProof/>
                 <w:webHidden/>
               </w:rPr>
-              <w:instrText xml:space="preserve"> PAGEREF _Toc536291457 \h </w:instrText>
+              <w:instrText xml:space="preserve"> PAGEREF _Toc179467 \h </w:instrText>
             </w:r>
             <w:r>
               <w:rPr>
@@ -2981,7 +3082,7 @@
               <w:noProof/>
             </w:rPr>
           </w:pPr>
-          <w:hyperlink w:anchor="_Toc536291458" w:history="1">
+          <w:hyperlink w:anchor="_Toc179468" w:history="1">
             <w:r>
               <w:rPr>
                 <w:rStyle w:val="Hyperlink"/>
@@ -3008,7 +3109,7 @@
                 <w:noProof/>
                 <w:webHidden/>
               </w:rPr>
-              <w:instrText xml:space="preserve"> PAGEREF _Toc536291458 \h </w:instrText>
+              <w:instrText xml:space="preserve"> PAGEREF _Toc179468 \h </w:instrText>
             </w:r>
             <w:r>
               <w:rPr>
@@ -3050,7 +3151,7 @@
               <w:noProof/>
             </w:rPr>
           </w:pPr>
-          <w:hyperlink w:anchor="_Toc536291459" w:history="1">
+          <w:hyperlink w:anchor="_Toc179469" w:history="1">
             <w:r>
               <w:rPr>
                 <w:rStyle w:val="Hyperlink"/>
@@ -3077,7 +3178,7 @@
                 <w:noProof/>
                 <w:webHidden/>
               </w:rPr>
-              <w:instrText xml:space="preserve"> PAGEREF _Toc536291459 \h </w:instrText>
+              <w:instrText xml:space="preserve"> PAGEREF _Toc179469 \h </w:instrText>
             </w:r>
             <w:r>
               <w:rPr>
@@ -3119,7 +3220,7 @@
               <w:noProof/>
             </w:rPr>
           </w:pPr>
-          <w:hyperlink w:anchor="_Toc536291460" w:history="1">
+          <w:hyperlink w:anchor="_Toc179470" w:history="1">
             <w:r>
               <w:rPr>
                 <w:rStyle w:val="Hyperlink"/>
@@ -3146,7 +3247,7 @@
                 <w:noProof/>
                 <w:webHidden/>
               </w:rPr>
-              <w:instrText xml:space="preserve"> PAGEREF _Toc536291460 \h </w:instrText>
+              <w:instrText xml:space="preserve"> PAGEREF _Toc179470 \h </w:instrText>
             </w:r>
             <w:r>
               <w:rPr>
@@ -3188,7 +3289,7 @@
               <w:noProof/>
             </w:rPr>
           </w:pPr>
-          <w:hyperlink w:anchor="_Toc536291461" w:history="1">
+          <w:hyperlink w:anchor="_Toc179471" w:history="1">
             <w:r>
               <w:rPr>
                 <w:rStyle w:val="Hyperlink"/>
@@ -3215,7 +3316,7 @@
                 <w:noProof/>
                 <w:webHidden/>
               </w:rPr>
-              <w:instrText xml:space="preserve"> PAGEREF _Toc536291461 \h </w:instrText>
+              <w:instrText xml:space="preserve"> PAGEREF _Toc179471 \h </w:instrText>
             </w:r>
             <w:r>
               <w:rPr>
@@ -3257,7 +3358,7 @@
               <w:noProof/>
             </w:rPr>
           </w:pPr>
-          <w:hyperlink w:anchor="_Toc536291462" w:history="1">
+          <w:hyperlink w:anchor="_Toc179472" w:history="1">
             <w:r>
               <w:rPr>
                 <w:rStyle w:val="Hyperlink"/>
@@ -3284,7 +3385,7 @@
                 <w:noProof/>
                 <w:webHidden/>
               </w:rPr>
-              <w:instrText xml:space="preserve"> PAGEREF _Toc536291462 \h </w:instrText>
+              <w:instrText xml:space="preserve"> PAGEREF _Toc179472 \h </w:instrText>
             </w:r>
             <w:r>
               <w:rPr>
@@ -3326,7 +3427,7 @@
               <w:noProof/>
             </w:rPr>
           </w:pPr>
-          <w:hyperlink w:anchor="_Toc536291463" w:history="1">
+          <w:hyperlink w:anchor="_Toc179473" w:history="1">
             <w:r>
               <w:rPr>
                 <w:rStyle w:val="Hyperlink"/>
@@ -3353,7 +3454,7 @@
                 <w:noProof/>
                 <w:webHidden/>
               </w:rPr>
-              <w:instrText xml:space="preserve"> PAGEREF _Toc536291463 \h </w:instrText>
+              <w:instrText xml:space="preserve"> PAGEREF _Toc179473 \h </w:instrText>
             </w:r>
             <w:r>
               <w:rPr>
@@ -3395,7 +3496,7 @@
               <w:noProof/>
             </w:rPr>
           </w:pPr>
-          <w:hyperlink w:anchor="_Toc536291464" w:history="1">
+          <w:hyperlink w:anchor="_Toc179474" w:history="1">
             <w:r>
               <w:rPr>
                 <w:rStyle w:val="Hyperlink"/>
@@ -3422,7 +3523,7 @@
                 <w:noProof/>
                 <w:webHidden/>
               </w:rPr>
-              <w:instrText xml:space="preserve"> PAGEREF _Toc536291464 \h </w:instrText>
+              <w:instrText xml:space="preserve"> PAGEREF _Toc179474 \h </w:instrText>
             </w:r>
             <w:r>
               <w:rPr>
@@ -3464,7 +3565,7 @@
               <w:noProof/>
             </w:rPr>
           </w:pPr>
-          <w:hyperlink w:anchor="_Toc536291465" w:history="1">
+          <w:hyperlink w:anchor="_Toc179475" w:history="1">
             <w:r>
               <w:rPr>
                 <w:rStyle w:val="Hyperlink"/>
@@ -3491,7 +3592,7 @@
                 <w:noProof/>
                 <w:webHidden/>
               </w:rPr>
-              <w:instrText xml:space="preserve"> PAGEREF _Toc536291465 \h </w:instrText>
+              <w:instrText xml:space="preserve"> PAGEREF _Toc179475 \h </w:instrText>
             </w:r>
             <w:r>
               <w:rPr>
@@ -3533,7 +3634,7 @@
               <w:noProof/>
             </w:rPr>
           </w:pPr>
-          <w:hyperlink w:anchor="_Toc536291466" w:history="1">
+          <w:hyperlink w:anchor="_Toc179476" w:history="1">
             <w:r>
               <w:rPr>
                 <w:rStyle w:val="Hyperlink"/>
@@ -3560,7 +3661,7 @@
                 <w:noProof/>
                 <w:webHidden/>
               </w:rPr>
-              <w:instrText xml:space="preserve"> PAGEREF _Toc536291466 \h </w:instrText>
+              <w:instrText xml:space="preserve"> PAGEREF _Toc179476 \h </w:instrText>
             </w:r>
             <w:r>
               <w:rPr>
@@ -3602,7 +3703,7 @@
               <w:noProof/>
             </w:rPr>
           </w:pPr>
-          <w:hyperlink w:anchor="_Toc536291467" w:history="1">
+          <w:hyperlink w:anchor="_Toc179477" w:history="1">
             <w:r>
               <w:rPr>
                 <w:rStyle w:val="Hyperlink"/>
@@ -3629,7 +3730,7 @@
                 <w:noProof/>
                 <w:webHidden/>
               </w:rPr>
-              <w:instrText xml:space="preserve"> PAGEREF _Toc536291467 \h </w:instrText>
+              <w:instrText xml:space="preserve"> PAGEREF _Toc179477 \h </w:instrText>
             </w:r>
             <w:r>
               <w:rPr>
@@ -3671,7 +3772,7 @@
               <w:noProof/>
             </w:rPr>
           </w:pPr>
-          <w:hyperlink w:anchor="_Toc536291468" w:history="1">
+          <w:hyperlink w:anchor="_Toc179478" w:history="1">
             <w:r>
               <w:rPr>
                 <w:rStyle w:val="Hyperlink"/>
@@ -3698,7 +3799,7 @@
                 <w:noProof/>
                 <w:webHidden/>
               </w:rPr>
-              <w:instrText xml:space="preserve"> PAGEREF _Toc536291468 \h </w:instrText>
+              <w:instrText xml:space="preserve"> PAGEREF _Toc179478 \h </w:instrText>
             </w:r>
             <w:r>
               <w:rPr>
@@ -3740,7 +3841,7 @@
               <w:noProof/>
             </w:rPr>
           </w:pPr>
-          <w:hyperlink w:anchor="_Toc536291469" w:history="1">
+          <w:hyperlink w:anchor="_Toc179479" w:history="1">
             <w:r>
               <w:rPr>
                 <w:rStyle w:val="Hyperlink"/>
@@ -3767,7 +3868,7 @@
                 <w:noProof/>
                 <w:webHidden/>
               </w:rPr>
-              <w:instrText xml:space="preserve"> PAGEREF _Toc536291469 \h </w:instrText>
+              <w:instrText xml:space="preserve"> PAGEREF _Toc179479 \h </w:instrText>
             </w:r>
             <w:r>
               <w:rPr>
@@ -3809,7 +3910,7 @@
               <w:noProof/>
             </w:rPr>
           </w:pPr>
-          <w:hyperlink w:anchor="_Toc536291470" w:history="1">
+          <w:hyperlink w:anchor="_Toc179480" w:history="1">
             <w:r>
               <w:rPr>
                 <w:rStyle w:val="Hyperlink"/>
@@ -3836,7 +3937,7 @@
                 <w:noProof/>
                 <w:webHidden/>
               </w:rPr>
-              <w:instrText xml:space="preserve"> PAGEREF _Toc536291470 \h </w:instrText>
+              <w:instrText xml:space="preserve"> PAGEREF _Toc179480 \h </w:instrText>
             </w:r>
             <w:r>
               <w:rPr>
@@ -3878,7 +3979,7 @@
               <w:noProof/>
             </w:rPr>
           </w:pPr>
-          <w:hyperlink w:anchor="_Toc536291471" w:history="1">
+          <w:hyperlink w:anchor="_Toc179481" w:history="1">
             <w:r>
               <w:rPr>
                 <w:rStyle w:val="Hyperlink"/>
@@ -3905,7 +4006,7 @@
                 <w:noProof/>
                 <w:webHidden/>
               </w:rPr>
-              <w:instrText xml:space="preserve"> PAGEREF _Toc536291471 \h </w:instrText>
+              <w:instrText xml:space="preserve"> PAGEREF _Toc179481 \h </w:instrText>
             </w:r>
             <w:r>
               <w:rPr>
@@ -3947,7 +4048,7 @@
               <w:noProof/>
             </w:rPr>
           </w:pPr>
-          <w:hyperlink w:anchor="_Toc536291472" w:history="1">
+          <w:hyperlink w:anchor="_Toc179482" w:history="1">
             <w:r>
               <w:rPr>
                 <w:rStyle w:val="Hyperlink"/>
@@ -3974,7 +4075,7 @@
                 <w:noProof/>
                 <w:webHidden/>
               </w:rPr>
-              <w:instrText xml:space="preserve"> PAGEREF _Toc536291472 \h </w:instrText>
+              <w:instrText xml:space="preserve"> PAGEREF _Toc179482 \h </w:instrText>
             </w:r>
             <w:r>
               <w:rPr>
@@ -4016,7 +4117,7 @@
               <w:noProof/>
             </w:rPr>
           </w:pPr>
-          <w:hyperlink w:anchor="_Toc536291473" w:history="1">
+          <w:hyperlink w:anchor="_Toc179483" w:history="1">
             <w:r>
               <w:rPr>
                 <w:rStyle w:val="Hyperlink"/>
@@ -4043,7 +4144,7 @@
                 <w:noProof/>
                 <w:webHidden/>
               </w:rPr>
-              <w:instrText xml:space="preserve"> PAGEREF _Toc536291473 \h </w:instrText>
+              <w:instrText xml:space="preserve"> PAGEREF _Toc179483 \h </w:instrText>
             </w:r>
             <w:r>
               <w:rPr>
@@ -4085,7 +4186,7 @@
               <w:noProof/>
             </w:rPr>
           </w:pPr>
-          <w:hyperlink w:anchor="_Toc536291474" w:history="1">
+          <w:hyperlink w:anchor="_Toc179484" w:history="1">
             <w:r>
               <w:rPr>
                 <w:rStyle w:val="Hyperlink"/>
@@ -4112,7 +4213,7 @@
                 <w:noProof/>
                 <w:webHidden/>
               </w:rPr>
-              <w:instrText xml:space="preserve"> PAGEREF _Toc536291474 \h </w:instrText>
+              <w:instrText xml:space="preserve"> PAGEREF _Toc179484 \h </w:instrText>
             </w:r>
             <w:r>
               <w:rPr>
@@ -4154,7 +4255,7 @@
               <w:noProof/>
             </w:rPr>
           </w:pPr>
-          <w:hyperlink w:anchor="_Toc536291475" w:history="1">
+          <w:hyperlink w:anchor="_Toc179485" w:history="1">
             <w:r>
               <w:rPr>
                 <w:rStyle w:val="Hyperlink"/>
@@ -4181,7 +4282,7 @@
                 <w:noProof/>
                 <w:webHidden/>
               </w:rPr>
-              <w:instrText xml:space="preserve"> PAGEREF _Toc536291475 \h </w:instrText>
+              <w:instrText xml:space="preserve"> PAGEREF _Toc179485 \h </w:instrText>
             </w:r>
             <w:r>
               <w:rPr>
@@ -4223,7 +4324,7 @@
               <w:noProof/>
             </w:rPr>
           </w:pPr>
-          <w:hyperlink w:anchor="_Toc536291476" w:history="1">
+          <w:hyperlink w:anchor="_Toc179486" w:history="1">
             <w:r>
               <w:rPr>
                 <w:rStyle w:val="Hyperlink"/>
@@ -4250,7 +4351,7 @@
                 <w:noProof/>
                 <w:webHidden/>
               </w:rPr>
-              <w:instrText xml:space="preserve"> PAGEREF _Toc536291476 \h </w:instrText>
+              <w:instrText xml:space="preserve"> PAGEREF _Toc179486 \h </w:instrText>
             </w:r>
             <w:r>
               <w:rPr>
@@ -4292,7 +4393,7 @@
               <w:noProof/>
             </w:rPr>
           </w:pPr>
-          <w:hyperlink w:anchor="_Toc536291477" w:history="1">
+          <w:hyperlink w:anchor="_Toc179487" w:history="1">
             <w:r>
               <w:rPr>
                 <w:rStyle w:val="Hyperlink"/>
@@ -4319,7 +4420,7 @@
                 <w:noProof/>
                 <w:webHidden/>
               </w:rPr>
-              <w:instrText xml:space="preserve"> PAGEREF _Toc536291477 \h </w:instrText>
+              <w:instrText xml:space="preserve"> PAGEREF _Toc179487 \h </w:instrText>
             </w:r>
             <w:r>
               <w:rPr>
@@ -4374,7 +4475,7 @@
       <w:pPr>
         <w:pStyle w:val="Heading1"/>
       </w:pPr>
-      <w:bookmarkStart w:id="1" w:name="_Toc536291427"/>
+      <w:bookmarkStart w:id="1" w:name="_Toc179437"/>
       <w:r>
         <w:lastRenderedPageBreak/>
         <w:t>1. Introduction</w:t>
@@ -4385,7 +4486,7 @@
       <w:pPr>
         <w:pStyle w:val="Heading2"/>
       </w:pPr>
-      <w:bookmarkStart w:id="2" w:name="_Toc536291428"/>
+      <w:bookmarkStart w:id="2" w:name="_Toc179438"/>
       <w:r>
         <w:t>1.1 Purpose of Document</w:t>
       </w:r>
@@ -4400,7 +4501,7 @@
       <w:pPr>
         <w:pStyle w:val="Heading2"/>
       </w:pPr>
-      <w:bookmarkStart w:id="3" w:name="_Toc536291429"/>
+      <w:bookmarkStart w:id="3" w:name="_Toc179439"/>
       <w:r>
         <w:t>1.2 Scope of Document</w:t>
       </w:r>
@@ -4418,7 +4519,7 @@
       <w:pPr>
         <w:pStyle w:val="Heading2"/>
       </w:pPr>
-      <w:bookmarkStart w:id="4" w:name="_Toc536291430"/>
+      <w:bookmarkStart w:id="4" w:name="_Toc179440"/>
       <w:r>
         <w:t>1.3 Overview of Document</w:t>
       </w:r>
@@ -4463,7 +4564,7 @@
       <w:pPr>
         <w:pStyle w:val="Heading1"/>
       </w:pPr>
-      <w:bookmarkStart w:id="5" w:name="_Toc536291431"/>
+      <w:bookmarkStart w:id="5" w:name="_Toc179441"/>
       <w:r>
         <w:lastRenderedPageBreak/>
         <w:t>2. Description</w:t>
@@ -4474,7 +4575,7 @@
       <w:pPr>
         <w:pStyle w:val="Heading2"/>
       </w:pPr>
-      <w:bookmarkStart w:id="6" w:name="_Toc536291432"/>
+      <w:bookmarkStart w:id="6" w:name="_Toc179442"/>
       <w:r>
         <w:t>2.1 Product Perspective</w:t>
       </w:r>
@@ -4484,7 +4585,7 @@
       <w:r>
         <w:t xml:space="preserve">The CS451-002 Group 3 Project is an environment that allows two remote users to play a game of checkers against each other in real time. The gameplay rules enforced by the environment can be found </w:t>
       </w:r>
-      <w:hyperlink r:id="rId6" w:history="1">
+      <w:hyperlink r:id="rId8" w:history="1">
         <w:r>
           <w:rPr>
             <w:rStyle w:val="Hyperlink"/>
@@ -4500,7 +4601,7 @@
       <w:pPr>
         <w:pStyle w:val="Heading3"/>
       </w:pPr>
-      <w:bookmarkStart w:id="7" w:name="_Toc536291433"/>
+      <w:bookmarkStart w:id="7" w:name="_Toc179443"/>
       <w:r>
         <w:t>2.1.1 Server Role</w:t>
       </w:r>
@@ -4521,7 +4622,7 @@
       <w:pPr>
         <w:pStyle w:val="Heading3"/>
       </w:pPr>
-      <w:bookmarkStart w:id="8" w:name="_Toc536291434"/>
+      <w:bookmarkStart w:id="8" w:name="_Toc179444"/>
       <w:r>
         <w:t>2.1.2 Client Role</w:t>
       </w:r>
@@ -4536,7 +4637,7 @@
       <w:pPr>
         <w:pStyle w:val="Heading2"/>
       </w:pPr>
-      <w:bookmarkStart w:id="9" w:name="_Toc536291435"/>
+      <w:bookmarkStart w:id="9" w:name="_Toc179445"/>
       <w:r>
         <w:t>2.2 Product Functions</w:t>
       </w:r>
@@ -4546,7 +4647,7 @@
       <w:pPr>
         <w:pStyle w:val="Heading3"/>
       </w:pPr>
-      <w:bookmarkStart w:id="10" w:name="_Toc536291436"/>
+      <w:bookmarkStart w:id="10" w:name="_Toc179446"/>
       <w:r>
         <w:t>2.2.1 Server Functionality</w:t>
       </w:r>
@@ -4660,7 +4761,7 @@
       <w:pPr>
         <w:pStyle w:val="Heading3"/>
       </w:pPr>
-      <w:bookmarkStart w:id="11" w:name="_Toc536291437"/>
+      <w:bookmarkStart w:id="11" w:name="_Toc179447"/>
       <w:r>
         <w:t>2.2.2 Client Functionality</w:t>
       </w:r>
@@ -4747,7 +4848,7 @@
       <w:pPr>
         <w:pStyle w:val="Heading2"/>
       </w:pPr>
-      <w:bookmarkStart w:id="12" w:name="_Toc536291438"/>
+      <w:bookmarkStart w:id="12" w:name="_Toc179448"/>
       <w:r>
         <w:t>2.3 User Description</w:t>
       </w:r>
@@ -4755,14 +4856,20 @@
     </w:p>
     <w:p>
       <w:r>
-        <w:t>The ideal user for the CS451-002 Group 3 Project would be two friends with a general familiarity of computers who desire to play a game of checkers in two separate locations.</w:t>
+        <w:t xml:space="preserve">The ideal user for the CS451-002 Group 3 Project would be two </w:t>
+      </w:r>
+      <w:r>
+        <w:t>people</w:t>
+      </w:r>
+      <w:r>
+        <w:t xml:space="preserve"> with a general familiarity of computers who desire to play a game of checkers in two separate locations.</w:t>
       </w:r>
     </w:p>
     <w:p>
       <w:pPr>
         <w:pStyle w:val="Heading2"/>
       </w:pPr>
-      <w:bookmarkStart w:id="13" w:name="_Toc536291439"/>
+      <w:bookmarkStart w:id="13" w:name="_Toc179449"/>
       <w:r>
         <w:lastRenderedPageBreak/>
         <w:t>2.4 Assumptions and Dependencies</w:t>
@@ -4773,7 +4880,7 @@
       <w:pPr>
         <w:pStyle w:val="Heading3"/>
       </w:pPr>
-      <w:bookmarkStart w:id="14" w:name="_Toc536291440"/>
+      <w:bookmarkStart w:id="14" w:name="_Toc179450"/>
       <w:r>
         <w:t>2.4.1 Externally Hosted Server</w:t>
       </w:r>
@@ -4788,7 +4895,7 @@
       <w:pPr>
         <w:pStyle w:val="Heading2"/>
       </w:pPr>
-      <w:bookmarkStart w:id="15" w:name="_Toc536291441"/>
+      <w:bookmarkStart w:id="15" w:name="_Toc179451"/>
       <w:r>
         <w:t>2.5 Requirements Apportioning</w:t>
       </w:r>
@@ -4950,7 +5057,7 @@
       <w:pPr>
         <w:pStyle w:val="Heading1"/>
       </w:pPr>
-      <w:bookmarkStart w:id="16" w:name="_Toc536291442"/>
+      <w:bookmarkStart w:id="16" w:name="_Toc179452"/>
       <w:r>
         <w:lastRenderedPageBreak/>
         <w:t>3. Functional Requirements</w:t>
@@ -4961,7 +5068,7 @@
       <w:pPr>
         <w:pStyle w:val="Heading2"/>
       </w:pPr>
-      <w:bookmarkStart w:id="17" w:name="_Toc536291443"/>
+      <w:bookmarkStart w:id="17" w:name="_Toc179453"/>
       <w:r>
         <w:t>3.1 Server</w:t>
       </w:r>
@@ -4971,7 +5078,7 @@
       <w:pPr>
         <w:pStyle w:val="Heading3"/>
       </w:pPr>
-      <w:bookmarkStart w:id="18" w:name="_Toc536291444"/>
+      <w:bookmarkStart w:id="18" w:name="_Toc179454"/>
       <w:r>
         <w:t>3.1.1 Communication</w:t>
       </w:r>
@@ -5346,14 +5453,20 @@
         <w:rPr>
           <w:i/>
         </w:rPr>
-        <w:t>Priority 2</w:t>
+        <w:t xml:space="preserve">Priority </w:t>
+      </w:r>
+      <w:r>
+        <w:rPr>
+          <w:i/>
+        </w:rPr>
+        <w:t>1</w:t>
       </w:r>
     </w:p>
     <w:p>
       <w:pPr>
         <w:pStyle w:val="Heading3"/>
       </w:pPr>
-      <w:bookmarkStart w:id="19" w:name="_Toc536291445"/>
+      <w:bookmarkStart w:id="19" w:name="_Toc179455"/>
       <w:r>
         <w:t>3.1.2 Messages</w:t>
       </w:r>
@@ -5446,7 +5559,13 @@
         <w:rPr>
           <w:i/>
         </w:rPr>
-        <w:t>Priority 2</w:t>
+        <w:t xml:space="preserve">Priority </w:t>
+      </w:r>
+      <w:r>
+        <w:rPr>
+          <w:i/>
+        </w:rPr>
+        <w:t>1</w:t>
       </w:r>
     </w:p>
     <w:p>
@@ -5633,7 +5752,7 @@
       <w:pPr>
         <w:pStyle w:val="Heading2"/>
       </w:pPr>
-      <w:bookmarkStart w:id="20" w:name="_Toc536291446"/>
+      <w:bookmarkStart w:id="20" w:name="_Toc179456"/>
       <w:r>
         <w:t>3.2 Client</w:t>
       </w:r>
@@ -5643,7 +5762,7 @@
       <w:pPr>
         <w:pStyle w:val="Heading3"/>
       </w:pPr>
-      <w:bookmarkStart w:id="21" w:name="_Toc536291447"/>
+      <w:bookmarkStart w:id="21" w:name="_Toc179457"/>
       <w:r>
         <w:t>3.2.1 Interactions</w:t>
       </w:r>
@@ -5966,7 +6085,7 @@
       <w:pPr>
         <w:pStyle w:val="Heading3"/>
       </w:pPr>
-      <w:bookmarkStart w:id="22" w:name="_Toc536291448"/>
+      <w:bookmarkStart w:id="22" w:name="_Toc179458"/>
       <w:r>
         <w:t>3.2.2 Internal Game State</w:t>
       </w:r>
@@ -6179,7 +6298,13 @@
         <w:t>R3.2.2.3.4.2</w:t>
       </w:r>
       <w:r>
-        <w:t xml:space="preserve"> Draw. *Priority 3*</w:t>
+        <w:t xml:space="preserve"> Draw. </w:t>
+      </w:r>
+      <w:r>
+        <w:rPr>
+          <w:i/>
+        </w:rPr>
+        <w:t>Priority 3</w:t>
       </w:r>
     </w:p>
     <w:p>
@@ -6304,10 +6429,24 @@
     </w:p>
     <w:p>
       <w:pPr>
+        <w:rPr>
+          <w:rFonts w:asciiTheme="majorHAnsi" w:eastAsiaTheme="majorEastAsia" w:hAnsiTheme="majorHAnsi" w:cstheme="majorBidi"/>
+          <w:color w:val="2F5496" w:themeColor="accent1" w:themeShade="BF"/>
+          <w:sz w:val="32"/>
+          <w:szCs w:val="32"/>
+        </w:rPr>
+      </w:pPr>
+      <w:r>
+        <w:br w:type="page"/>
+      </w:r>
+    </w:p>
+    <w:p>
+      <w:pPr>
         <w:pStyle w:val="Heading1"/>
       </w:pPr>
-      <w:bookmarkStart w:id="23" w:name="_Toc536291449"/>
-      <w:r>
+      <w:bookmarkStart w:id="23" w:name="_Toc179459"/>
+      <w:r>
+        <w:lastRenderedPageBreak/>
         <w:t>4. Non-Functional Requirements</w:t>
       </w:r>
       <w:bookmarkEnd w:id="23"/>
@@ -6316,7 +6455,7 @@
       <w:pPr>
         <w:pStyle w:val="Heading2"/>
       </w:pPr>
-      <w:bookmarkStart w:id="24" w:name="_Toc536291450"/>
+      <w:bookmarkStart w:id="24" w:name="_Toc179460"/>
       <w:r>
         <w:t>4.1 Message Types</w:t>
       </w:r>
@@ -6326,7 +6465,7 @@
       <w:pPr>
         <w:pStyle w:val="Heading3"/>
       </w:pPr>
-      <w:bookmarkStart w:id="25" w:name="_Toc536291451"/>
+      <w:bookmarkStart w:id="25" w:name="_Toc179461"/>
       <w:r>
         <w:t>4.1.1 Common</w:t>
       </w:r>
@@ -6401,7 +6540,13 @@
         <w:rPr>
           <w:i/>
         </w:rPr>
-        <w:t>Priority 2</w:t>
+        <w:t xml:space="preserve">Priority </w:t>
+      </w:r>
+      <w:r>
+        <w:rPr>
+          <w:i/>
+        </w:rPr>
+        <w:t>1</w:t>
       </w:r>
     </w:p>
     <w:p>
@@ -6464,7 +6609,6 @@
         <w:rPr>
           <w:b/>
         </w:rPr>
-        <w:lastRenderedPageBreak/>
         <w:t>R4.1.1.4</w:t>
       </w:r>
       <w:r>
@@ -6481,7 +6625,7 @@
       <w:pPr>
         <w:pStyle w:val="Heading3"/>
       </w:pPr>
-      <w:bookmarkStart w:id="26" w:name="_Toc536291452"/>
+      <w:bookmarkStart w:id="26" w:name="_Toc179462"/>
       <w:r>
         <w:t>4.1.2 Game State Message</w:t>
       </w:r>
@@ -6599,7 +6743,7 @@
       <w:pPr>
         <w:pStyle w:val="Heading3"/>
       </w:pPr>
-      <w:bookmarkStart w:id="27" w:name="_Toc536291453"/>
+      <w:bookmarkStart w:id="27" w:name="_Toc179463"/>
       <w:r>
         <w:t>4.1.3 Game Start Message</w:t>
       </w:r>
@@ -6657,7 +6801,7 @@
       <w:pPr>
         <w:pStyle w:val="Heading3"/>
       </w:pPr>
-      <w:bookmarkStart w:id="28" w:name="_Toc536291454"/>
+      <w:bookmarkStart w:id="28" w:name="_Toc179464"/>
       <w:r>
         <w:t>4.1.4 Game Move Message</w:t>
       </w:r>
@@ -6691,7 +6835,7 @@
       <w:pPr>
         <w:pStyle w:val="Heading3"/>
       </w:pPr>
-      <w:bookmarkStart w:id="29" w:name="_Toc536291455"/>
+      <w:bookmarkStart w:id="29" w:name="_Toc179465"/>
       <w:r>
         <w:t>4.1.5 Opposing Player Disconnected Message</w:t>
       </w:r>
@@ -6725,7 +6869,7 @@
       <w:pPr>
         <w:pStyle w:val="Heading2"/>
       </w:pPr>
-      <w:bookmarkStart w:id="30" w:name="_Toc536291456"/>
+      <w:bookmarkStart w:id="30" w:name="_Toc179466"/>
       <w:r>
         <w:t>4.2 Performance</w:t>
       </w:r>
@@ -6807,7 +6951,7 @@
       <w:pPr>
         <w:pStyle w:val="Heading2"/>
       </w:pPr>
-      <w:bookmarkStart w:id="31" w:name="_Toc536291457"/>
+      <w:bookmarkStart w:id="31" w:name="_Toc179467"/>
       <w:r>
         <w:t>4.3 Hardware</w:t>
       </w:r>
@@ -6830,7 +6974,7 @@
       <w:r>
         <w:t xml:space="preserve"> The hardware running the server and the hardware running the client must meet the minimum requirements to run Java 8.0 as specified by </w:t>
       </w:r>
-      <w:hyperlink r:id="rId7" w:history="1">
+      <w:hyperlink r:id="rId9" w:history="1">
         <w:r>
           <w:rPr>
             <w:rStyle w:val="Hyperlink"/>
@@ -6854,6 +6998,7 @@
         <w:rPr>
           <w:b/>
         </w:rPr>
+        <w:lastRenderedPageBreak/>
         <w:t>R4.3.2</w:t>
       </w:r>
       <w:r>
@@ -7020,9 +7165,8 @@
       <w:pPr>
         <w:pStyle w:val="Heading2"/>
       </w:pPr>
-      <w:bookmarkStart w:id="32" w:name="_Toc536291458"/>
-      <w:r>
-        <w:lastRenderedPageBreak/>
+      <w:bookmarkStart w:id="32" w:name="_Toc179468"/>
+      <w:r>
         <w:t xml:space="preserve">4.4 </w:t>
       </w:r>
       <w:r>
@@ -7045,7 +7189,13 @@
         <w:t>R4.4.1</w:t>
       </w:r>
       <w:r>
-        <w:t xml:space="preserve"> The server is running at all times on an external host, unless it is stopped for maintenance. *Priority 3*</w:t>
+        <w:t xml:space="preserve"> The server is running at all times on an external host, unless it is stopped for maintenance. </w:t>
+      </w:r>
+      <w:r>
+        <w:rPr>
+          <w:i/>
+        </w:rPr>
+        <w:t>Priority 3</w:t>
       </w:r>
     </w:p>
     <w:p>
@@ -7063,7 +7213,13 @@
         <w:t>R4.4.1.1</w:t>
       </w:r>
       <w:r>
-        <w:t xml:space="preserve"> In the event the server is stopped for maintenance, it will be back up in under an hour, or: *Priority 3*</w:t>
+        <w:t xml:space="preserve"> In the event the server is stopped for maintenance, it will be back up in under an hour, or: </w:t>
+      </w:r>
+      <w:r>
+        <w:rPr>
+          <w:i/>
+        </w:rPr>
+        <w:t>Priority 3</w:t>
       </w:r>
     </w:p>
     <w:p>
@@ -7081,7 +7237,13 @@
         <w:t>R4.4.1.2</w:t>
       </w:r>
       <w:r>
-        <w:t xml:space="preserve"> A message updating users on the state of the server and maintenance will be posted on the project website every hour until maintenance is complete. *Priority 3*</w:t>
+        <w:t xml:space="preserve"> A message updating users on the state of the server and maintenance will be posted on the project website every hour until maintenance is complete. </w:t>
+      </w:r>
+      <w:r>
+        <w:rPr>
+          <w:i/>
+        </w:rPr>
+        <w:t>Priority 3</w:t>
       </w:r>
     </w:p>
     <w:p>
@@ -7142,7 +7304,7 @@
       <w:pPr>
         <w:pStyle w:val="Heading1"/>
       </w:pPr>
-      <w:bookmarkStart w:id="33" w:name="_Toc536291459"/>
+      <w:bookmarkStart w:id="33" w:name="_Toc179469"/>
       <w:r>
         <w:lastRenderedPageBreak/>
         <w:t>5. User Interface</w:t>
@@ -7173,7 +7335,7 @@
                     <pic:cNvPicPr/>
                   </pic:nvPicPr>
                   <pic:blipFill>
-                    <a:blip r:embed="rId8">
+                    <a:blip r:embed="rId10">
                       <a:extLst>
                         <a:ext uri="{28A0092B-C50C-407E-A947-70E740481C1C}">
                           <a14:useLocalDpi xmlns:a14="http://schemas.microsoft.com/office/drawing/2010/main" val="0"/>
@@ -7208,14 +7370,36 @@
       <w:r>
         <w:t xml:space="preserve">Figure </w:t>
       </w:r>
-      <w:fldSimple w:instr=" SEQ Figure \* ARABIC ">
-        <w:r>
-          <w:rPr>
-            <w:noProof/>
-          </w:rPr>
-          <w:t>1</w:t>
-        </w:r>
-      </w:fldSimple>
+      <w:r>
+        <w:rPr>
+          <w:noProof/>
+        </w:rPr>
+        <w:fldChar w:fldCharType="begin"/>
+      </w:r>
+      <w:r>
+        <w:rPr>
+          <w:noProof/>
+        </w:rPr>
+        <w:instrText xml:space="preserve"> SEQ Figure \* ARABIC </w:instrText>
+      </w:r>
+      <w:r>
+        <w:rPr>
+          <w:noProof/>
+        </w:rPr>
+        <w:fldChar w:fldCharType="separate"/>
+      </w:r>
+      <w:r>
+        <w:rPr>
+          <w:noProof/>
+        </w:rPr>
+        <w:t>1</w:t>
+      </w:r>
+      <w:r>
+        <w:rPr>
+          <w:noProof/>
+        </w:rPr>
+        <w:fldChar w:fldCharType="end"/>
+      </w:r>
       <w:r>
         <w:t xml:space="preserve">. </w:t>
       </w:r>
@@ -7247,7 +7431,7 @@
       <w:pPr>
         <w:pStyle w:val="Heading2"/>
       </w:pPr>
-      <w:bookmarkStart w:id="34" w:name="_Toc536291460"/>
+      <w:bookmarkStart w:id="34" w:name="_Toc179470"/>
       <w:r>
         <w:t>5.1 Connecting Screen</w:t>
       </w:r>
@@ -7455,7 +7639,7 @@
       <w:pPr>
         <w:pStyle w:val="Heading2"/>
       </w:pPr>
-      <w:bookmarkStart w:id="35" w:name="_Toc536291461"/>
+      <w:bookmarkStart w:id="35" w:name="_Toc179471"/>
       <w:r>
         <w:lastRenderedPageBreak/>
         <w:t>5.2 Game Options Screen</w:t>
@@ -7610,7 +7794,7 @@
       <w:pPr>
         <w:pStyle w:val="Heading2"/>
       </w:pPr>
-      <w:bookmarkStart w:id="36" w:name="_Toc536291462"/>
+      <w:bookmarkStart w:id="36" w:name="_Toc179472"/>
       <w:r>
         <w:t>5.3 Checkers Board Screen</w:t>
       </w:r>
@@ -8015,7 +8199,13 @@
         <w:t>.4</w:t>
       </w:r>
       <w:r>
-        <w:t xml:space="preserve"> When a piece is moved, a quick animation is displayed that shows the move's path. *Priority 3*</w:t>
+        <w:t xml:space="preserve"> When a piece is moved, a quick animation is displayed that shows the move's path. </w:t>
+      </w:r>
+      <w:r>
+        <w:rPr>
+          <w:i/>
+        </w:rPr>
+        <w:t>Priority 3</w:t>
       </w:r>
     </w:p>
     <w:p>
@@ -8119,7 +8309,7 @@
       <w:pPr>
         <w:pStyle w:val="Heading2"/>
       </w:pPr>
-      <w:bookmarkStart w:id="37" w:name="_Toc536291463"/>
+      <w:bookmarkStart w:id="37" w:name="_Toc179473"/>
       <w:r>
         <w:t>5.4 Waiting for Opponent Splash Screen</w:t>
       </w:r>
@@ -8225,7 +8415,7 @@
       <w:pPr>
         <w:pStyle w:val="Heading2"/>
       </w:pPr>
-      <w:bookmarkStart w:id="38" w:name="_Toc536291464"/>
+      <w:bookmarkStart w:id="38" w:name="_Toc179474"/>
       <w:r>
         <w:t>5.5 Game Result Splash Screen</w:t>
       </w:r>
@@ -8348,7 +8538,13 @@
         <w:rPr>
           <w:i/>
         </w:rPr>
-        <w:t>Priority 2</w:t>
+        <w:t xml:space="preserve">Priority </w:t>
+      </w:r>
+      <w:r>
+        <w:rPr>
+          <w:i/>
+        </w:rPr>
+        <w:t>1</w:t>
       </w:r>
       <w:r>
         <w:t xml:space="preserve"> </w:t>
@@ -8361,7 +8557,7 @@
       <w:pPr>
         <w:pStyle w:val="Heading1"/>
       </w:pPr>
-      <w:bookmarkStart w:id="39" w:name="_Toc536291465"/>
+      <w:bookmarkStart w:id="39" w:name="_Toc179475"/>
       <w:r>
         <w:lastRenderedPageBreak/>
         <w:t>6. Use Cases</w:t>
@@ -8372,7 +8568,7 @@
       <w:pPr>
         <w:pStyle w:val="Heading2"/>
       </w:pPr>
-      <w:bookmarkStart w:id="40" w:name="_Toc536291466"/>
+      <w:bookmarkStart w:id="40" w:name="_Toc179476"/>
       <w:r>
         <w:t>6.1 Use Case Flow</w:t>
       </w:r>
@@ -8382,7 +8578,7 @@
       <w:pPr>
         <w:pStyle w:val="Heading3"/>
       </w:pPr>
-      <w:bookmarkStart w:id="41" w:name="_Toc536291467"/>
+      <w:bookmarkStart w:id="41" w:name="_Toc179477"/>
       <w:r>
         <w:t>6.1.1 Starting the Game</w:t>
       </w:r>
@@ -8456,7 +8652,7 @@
       <w:pPr>
         <w:pStyle w:val="Heading3"/>
       </w:pPr>
-      <w:bookmarkStart w:id="42" w:name="_Toc536291468"/>
+      <w:bookmarkStart w:id="42" w:name="_Toc179478"/>
       <w:r>
         <w:t>6.1.2 Selecting a Piece to Move</w:t>
       </w:r>
@@ -8530,7 +8726,7 @@
       <w:pPr>
         <w:pStyle w:val="Heading3"/>
       </w:pPr>
-      <w:bookmarkStart w:id="43" w:name="_Toc536291469"/>
+      <w:bookmarkStart w:id="43" w:name="_Toc179479"/>
       <w:r>
         <w:t>6.1.3 Moving a Selected Piece</w:t>
       </w:r>
@@ -8600,7 +8796,7 @@
       <w:pPr>
         <w:pStyle w:val="Heading3"/>
       </w:pPr>
-      <w:bookmarkStart w:id="44" w:name="_Toc536291470"/>
+      <w:bookmarkStart w:id="44" w:name="_Toc179480"/>
       <w:r>
         <w:t>6.1.4 Capturing a Piece</w:t>
       </w:r>
@@ -8670,7 +8866,7 @@
       <w:pPr>
         <w:pStyle w:val="Heading3"/>
       </w:pPr>
-      <w:bookmarkStart w:id="45" w:name="_Toc536291471"/>
+      <w:bookmarkStart w:id="45" w:name="_Toc179481"/>
       <w:r>
         <w:t>6.1.5 Kinging a Piece</w:t>
       </w:r>
@@ -8741,7 +8937,7 @@
       <w:pPr>
         <w:pStyle w:val="Heading3"/>
       </w:pPr>
-      <w:bookmarkStart w:id="46" w:name="_Toc536291472"/>
+      <w:bookmarkStart w:id="46" w:name="_Toc179482"/>
       <w:r>
         <w:t>6.1.6 Winning the Game</w:t>
       </w:r>
@@ -8811,7 +9007,7 @@
       <w:pPr>
         <w:pStyle w:val="Heading3"/>
       </w:pPr>
-      <w:bookmarkStart w:id="47" w:name="_Toc536291473"/>
+      <w:bookmarkStart w:id="47" w:name="_Toc179483"/>
       <w:r>
         <w:t>6.1.7 Losing the Game</w:t>
       </w:r>
@@ -8881,7 +9077,7 @@
       <w:pPr>
         <w:pStyle w:val="Heading3"/>
       </w:pPr>
-      <w:bookmarkStart w:id="48" w:name="_Toc536291474"/>
+      <w:bookmarkStart w:id="48" w:name="_Toc179484"/>
       <w:r>
         <w:t>6.1.8 Starting a Rematch</w:t>
       </w:r>
@@ -8957,7 +9153,7 @@
       <w:pPr>
         <w:pStyle w:val="Heading3"/>
       </w:pPr>
-      <w:bookmarkStart w:id="49" w:name="_Toc536291475"/>
+      <w:bookmarkStart w:id="49" w:name="_Toc179485"/>
       <w:r>
         <w:t>6.1.9 Quitting the Game</w:t>
       </w:r>
@@ -9044,7 +9240,7 @@
       <w:pPr>
         <w:pStyle w:val="Heading2"/>
       </w:pPr>
-      <w:bookmarkStart w:id="50" w:name="_Toc536291476"/>
+      <w:bookmarkStart w:id="50" w:name="_Toc179486"/>
       <w:r>
         <w:lastRenderedPageBreak/>
         <w:t>6.2 Activity Diagram</w:t>
@@ -9060,9 +9256,9 @@
           <w:noProof/>
         </w:rPr>
         <w:drawing>
-          <wp:inline distT="0" distB="0" distL="0" distR="0" wp14:anchorId="229F7FD3" wp14:editId="0757883E">
-            <wp:extent cx="5943600" cy="2805430"/>
-            <wp:effectExtent l="0" t="0" r="0" b="0"/>
+          <wp:inline distT="0" distB="0" distL="0" distR="0" wp14:anchorId="229F7FD3" wp14:editId="266BC686">
+            <wp:extent cx="6122623" cy="4184650"/>
+            <wp:effectExtent l="0" t="0" r="0" b="6350"/>
             <wp:docPr id="2" name="Picture 2"/>
             <wp:cNvGraphicFramePr>
               <a:graphicFrameLocks xmlns:a="http://schemas.openxmlformats.org/drawingml/2006/main" noChangeAspect="1"/>
@@ -9075,7 +9271,7 @@
                     <pic:cNvPicPr/>
                   </pic:nvPicPr>
                   <pic:blipFill>
-                    <a:blip r:embed="rId9">
+                    <a:blip r:embed="rId11">
                       <a:extLst>
                         <a:ext uri="{28A0092B-C50C-407E-A947-70E740481C1C}">
                           <a14:useLocalDpi xmlns:a14="http://schemas.microsoft.com/office/drawing/2010/main" val="0"/>
@@ -9089,7 +9285,7 @@
                   <pic:spPr>
                     <a:xfrm>
                       <a:off x="0" y="0"/>
-                      <a:ext cx="5943600" cy="2805430"/>
+                      <a:ext cx="6143033" cy="4198600"/>
                     </a:xfrm>
                     <a:prstGeom prst="rect">
                       <a:avLst/>
@@ -9110,14 +9306,36 @@
       <w:r>
         <w:t xml:space="preserve">Figure </w:t>
       </w:r>
-      <w:fldSimple w:instr=" SEQ Figure \* ARABIC ">
-        <w:r>
-          <w:rPr>
-            <w:noProof/>
-          </w:rPr>
-          <w:t>2</w:t>
-        </w:r>
-      </w:fldSimple>
+      <w:r>
+        <w:rPr>
+          <w:noProof/>
+        </w:rPr>
+        <w:fldChar w:fldCharType="begin"/>
+      </w:r>
+      <w:r>
+        <w:rPr>
+          <w:noProof/>
+        </w:rPr>
+        <w:instrText xml:space="preserve"> SEQ Figure \* ARABIC </w:instrText>
+      </w:r>
+      <w:r>
+        <w:rPr>
+          <w:noProof/>
+        </w:rPr>
+        <w:fldChar w:fldCharType="separate"/>
+      </w:r>
+      <w:r>
+        <w:rPr>
+          <w:noProof/>
+        </w:rPr>
+        <w:t>2</w:t>
+      </w:r>
+      <w:r>
+        <w:rPr>
+          <w:noProof/>
+        </w:rPr>
+        <w:fldChar w:fldCharType="end"/>
+      </w:r>
       <w:r>
         <w:t xml:space="preserve"> </w:t>
       </w:r>
@@ -9135,7 +9353,7 @@
       <w:pPr>
         <w:pStyle w:val="Heading1"/>
       </w:pPr>
-      <w:bookmarkStart w:id="51" w:name="_Toc536291477"/>
+      <w:bookmarkStart w:id="51" w:name="_Toc179487"/>
       <w:r>
         <w:lastRenderedPageBreak/>
         <w:t>7. Glossary</w:t>
@@ -9213,7 +9431,7 @@
       <w:r>
         <w:t xml:space="preserve"> - All legal moves in a game of Checkers as determined by </w:t>
       </w:r>
-      <w:hyperlink r:id="rId10" w:history="1">
+      <w:hyperlink r:id="rId12" w:history="1">
         <w:r>
           <w:rPr>
             <w:rStyle w:val="Hyperlink"/>
@@ -9226,13 +9444,130 @@
       </w:r>
     </w:p>
     <w:sectPr>
+      <w:footerReference w:type="default" r:id="rId13"/>
       <w:pgSz w:w="12240" w:h="15840"/>
       <w:pgMar w:top="1440" w:right="1440" w:bottom="1440" w:left="1440" w:header="720" w:footer="720" w:gutter="0"/>
       <w:cols w:space="720"/>
+      <w:titlePg/>
       <w:docGrid w:linePitch="360"/>
     </w:sectPr>
   </w:body>
 </w:document>
+</file>
+
+<file path=word/endnotes.xml><?xml version="1.0" encoding="utf-8"?>
+<w:endnotes xmlns:wpc="http://schemas.microsoft.com/office/word/2010/wordprocessingCanvas" xmlns:cx="http://schemas.microsoft.com/office/drawing/2014/chartex" xmlns:cx1="http://schemas.microsoft.com/office/drawing/2015/9/8/chartex" xmlns:cx2="http://schemas.microsoft.com/office/drawing/2015/10/21/chartex" xmlns:cx3="http://schemas.microsoft.com/office/drawing/2016/5/9/chartex" xmlns:cx4="http://schemas.microsoft.com/office/drawing/2016/5/10/chartex" xmlns:cx5="http://schemas.microsoft.com/office/drawing/2016/5/11/chartex" xmlns:cx6="http://schemas.microsoft.com/office/drawing/2016/5/12/chartex" xmlns:cx7="http://schemas.microsoft.com/office/drawing/2016/5/13/chartex" xmlns:cx8="http://schemas.microsoft.com/office/drawing/2016/5/14/chartex" xmlns:mc="http://schemas.openxmlformats.org/markup-compatibility/2006" xmlns:aink="http://schemas.microsoft.com/office/drawing/2016/ink" xmlns:am3d="http://schemas.microsoft.com/office/drawing/2017/model3d" xmlns:o="urn:schemas-microsoft-com:office:office" xmlns:r="http://schemas.openxmlformats.org/officeDocument/2006/relationships" xmlns:m="http://schemas.openxmlformats.org/officeDocument/2006/math" xmlns:v="urn:schemas-microsoft-com:vml" xmlns:wp14="http://schemas.microsoft.com/office/word/2010/wordprocessingDrawing" xmlns:wp="http://schemas.openxmlformats.org/drawingml/2006/wordprocessingDrawing" xmlns:w10="urn:schemas-microsoft-com:office:word" xmlns:w="http://schemas.openxmlformats.org/wordprocessingml/2006/main" xmlns:w14="http://schemas.microsoft.com/office/word/2010/wordml" xmlns:w15="http://schemas.microsoft.com/office/word/2012/wordml" xmlns:w16cid="http://schemas.microsoft.com/office/word/2016/wordml/cid" xmlns:w16se="http://schemas.microsoft.com/office/word/2015/wordml/symex" xmlns:wpg="http://schemas.microsoft.com/office/word/2010/wordprocessingGroup" xmlns:wpi="http://schemas.microsoft.com/office/word/2010/wordprocessingInk" xmlns:wne="http://schemas.microsoft.com/office/word/2006/wordml" xmlns:wps="http://schemas.microsoft.com/office/word/2010/wordprocessingShape" mc:Ignorable="w14 w15 w16se w16cid wp14">
+  <w:endnote w:type="separator" w:id="-1">
+    <w:p>
+      <w:pPr>
+        <w:spacing w:after="0" w:line="240" w:lineRule="auto"/>
+      </w:pPr>
+      <w:r>
+        <w:separator/>
+      </w:r>
+    </w:p>
+  </w:endnote>
+  <w:endnote w:type="continuationSeparator" w:id="0">
+    <w:p>
+      <w:pPr>
+        <w:spacing w:after="0" w:line="240" w:lineRule="auto"/>
+      </w:pPr>
+      <w:r>
+        <w:continuationSeparator/>
+      </w:r>
+    </w:p>
+  </w:endnote>
+</w:endnotes>
+</file>
+
+<file path=word/footer1.xml><?xml version="1.0" encoding="utf-8"?>
+<w:ftr xmlns:wpc="http://schemas.microsoft.com/office/word/2010/wordprocessingCanvas" xmlns:cx="http://schemas.microsoft.com/office/drawing/2014/chartex" xmlns:cx1="http://schemas.microsoft.com/office/drawing/2015/9/8/chartex" xmlns:cx2="http://schemas.microsoft.com/office/drawing/2015/10/21/chartex" xmlns:cx3="http://schemas.microsoft.com/office/drawing/2016/5/9/chartex" xmlns:cx4="http://schemas.microsoft.com/office/drawing/2016/5/10/chartex" xmlns:cx5="http://schemas.microsoft.com/office/drawing/2016/5/11/chartex" xmlns:cx6="http://schemas.microsoft.com/office/drawing/2016/5/12/chartex" xmlns:cx7="http://schemas.microsoft.com/office/drawing/2016/5/13/chartex" xmlns:cx8="http://schemas.microsoft.com/office/drawing/2016/5/14/chartex" xmlns:mc="http://schemas.openxmlformats.org/markup-compatibility/2006" xmlns:aink="http://schemas.microsoft.com/office/drawing/2016/ink" xmlns:am3d="http://schemas.microsoft.com/office/drawing/2017/model3d" xmlns:o="urn:schemas-microsoft-com:office:office" xmlns:r="http://schemas.openxmlformats.org/officeDocument/2006/relationships" xmlns:m="http://schemas.openxmlformats.org/officeDocument/2006/math" xmlns:v="urn:schemas-microsoft-com:vml" xmlns:wp14="http://schemas.microsoft.com/office/word/2010/wordprocessingDrawing" xmlns:wp="http://schemas.openxmlformats.org/drawingml/2006/wordprocessingDrawing" xmlns:w10="urn:schemas-microsoft-com:office:word" xmlns:w="http://schemas.openxmlformats.org/wordprocessingml/2006/main" xmlns:w14="http://schemas.microsoft.com/office/word/2010/wordml" xmlns:w15="http://schemas.microsoft.com/office/word/2012/wordml" xmlns:w16cid="http://schemas.microsoft.com/office/word/2016/wordml/cid" xmlns:w16se="http://schemas.microsoft.com/office/word/2015/wordml/symex" xmlns:wpg="http://schemas.microsoft.com/office/word/2010/wordprocessingGroup" xmlns:wpi="http://schemas.microsoft.com/office/word/2010/wordprocessingInk" xmlns:wne="http://schemas.microsoft.com/office/word/2006/wordml" xmlns:wps="http://schemas.microsoft.com/office/word/2010/wordprocessingShape" mc:Ignorable="w14 w15 w16se w16cid wp14">
+  <w:p>
+    <w:pPr>
+      <w:pStyle w:val="Footer"/>
+      <w:jc w:val="right"/>
+    </w:pPr>
+    <w:r>
+      <w:rPr>
+        <w:color w:val="4472C4" w:themeColor="accent1"/>
+        <w:sz w:val="20"/>
+        <w:szCs w:val="20"/>
+      </w:rPr>
+      <w:t xml:space="preserve">pg. </w:t>
+    </w:r>
+    <w:r>
+      <w:rPr>
+        <w:color w:val="4472C4" w:themeColor="accent1"/>
+        <w:sz w:val="20"/>
+        <w:szCs w:val="20"/>
+      </w:rPr>
+      <w:fldChar w:fldCharType="begin"/>
+    </w:r>
+    <w:r>
+      <w:rPr>
+        <w:color w:val="4472C4" w:themeColor="accent1"/>
+        <w:sz w:val="20"/>
+        <w:szCs w:val="20"/>
+      </w:rPr>
+      <w:instrText xml:space="preserve"> PAGE  \* Arabic </w:instrText>
+    </w:r>
+    <w:r>
+      <w:rPr>
+        <w:color w:val="4472C4" w:themeColor="accent1"/>
+        <w:sz w:val="20"/>
+        <w:szCs w:val="20"/>
+      </w:rPr>
+      <w:fldChar w:fldCharType="separate"/>
+    </w:r>
+    <w:r>
+      <w:rPr>
+        <w:noProof/>
+        <w:color w:val="4472C4" w:themeColor="accent1"/>
+        <w:sz w:val="20"/>
+        <w:szCs w:val="20"/>
+      </w:rPr>
+      <w:t>1</w:t>
+    </w:r>
+    <w:r>
+      <w:rPr>
+        <w:color w:val="4472C4" w:themeColor="accent1"/>
+        <w:sz w:val="20"/>
+        <w:szCs w:val="20"/>
+      </w:rPr>
+      <w:fldChar w:fldCharType="end"/>
+    </w:r>
+  </w:p>
+  <w:p>
+    <w:pPr>
+      <w:pStyle w:val="Footer"/>
+    </w:pPr>
+  </w:p>
+</w:ftr>
+</file>
+
+<file path=word/footnotes.xml><?xml version="1.0" encoding="utf-8"?>
+<w:footnotes xmlns:wpc="http://schemas.microsoft.com/office/word/2010/wordprocessingCanvas" xmlns:cx="http://schemas.microsoft.com/office/drawing/2014/chartex" xmlns:cx1="http://schemas.microsoft.com/office/drawing/2015/9/8/chartex" xmlns:cx2="http://schemas.microsoft.com/office/drawing/2015/10/21/chartex" xmlns:cx3="http://schemas.microsoft.com/office/drawing/2016/5/9/chartex" xmlns:cx4="http://schemas.microsoft.com/office/drawing/2016/5/10/chartex" xmlns:cx5="http://schemas.microsoft.com/office/drawing/2016/5/11/chartex" xmlns:cx6="http://schemas.microsoft.com/office/drawing/2016/5/12/chartex" xmlns:cx7="http://schemas.microsoft.com/office/drawing/2016/5/13/chartex" xmlns:cx8="http://schemas.microsoft.com/office/drawing/2016/5/14/chartex" xmlns:mc="http://schemas.openxmlformats.org/markup-compatibility/2006" xmlns:aink="http://schemas.microsoft.com/office/drawing/2016/ink" xmlns:am3d="http://schemas.microsoft.com/office/drawing/2017/model3d" xmlns:o="urn:schemas-microsoft-com:office:office" xmlns:r="http://schemas.openxmlformats.org/officeDocument/2006/relationships" xmlns:m="http://schemas.openxmlformats.org/officeDocument/2006/math" xmlns:v="urn:schemas-microsoft-com:vml" xmlns:wp14="http://schemas.microsoft.com/office/word/2010/wordprocessingDrawing" xmlns:wp="http://schemas.openxmlformats.org/drawingml/2006/wordprocessingDrawing" xmlns:w10="urn:schemas-microsoft-com:office:word" xmlns:w="http://schemas.openxmlformats.org/wordprocessingml/2006/main" xmlns:w14="http://schemas.microsoft.com/office/word/2010/wordml" xmlns:w15="http://schemas.microsoft.com/office/word/2012/wordml" xmlns:w16cid="http://schemas.microsoft.com/office/word/2016/wordml/cid" xmlns:w16se="http://schemas.microsoft.com/office/word/2015/wordml/symex" xmlns:wpg="http://schemas.microsoft.com/office/word/2010/wordprocessingGroup" xmlns:wpi="http://schemas.microsoft.com/office/word/2010/wordprocessingInk" xmlns:wne="http://schemas.microsoft.com/office/word/2006/wordml" xmlns:wps="http://schemas.microsoft.com/office/word/2010/wordprocessingShape" mc:Ignorable="w14 w15 w16se w16cid wp14">
+  <w:footnote w:type="separator" w:id="-1">
+    <w:p>
+      <w:pPr>
+        <w:spacing w:after="0" w:line="240" w:lineRule="auto"/>
+      </w:pPr>
+      <w:r>
+        <w:separator/>
+      </w:r>
+    </w:p>
+  </w:footnote>
+  <w:footnote w:type="continuationSeparator" w:id="0">
+    <w:p>
+      <w:pPr>
+        <w:spacing w:after="0" w:line="240" w:lineRule="auto"/>
+      </w:pPr>
+      <w:r>
+        <w:continuationSeparator/>
+      </w:r>
+    </w:p>
+  </w:footnote>
+</w:footnotes>
 </file>
 
 <file path=word/numbering.xml><?xml version="1.0" encoding="utf-8"?>
@@ -12977,6 +13312,50 @@
       <w:szCs w:val="18"/>
     </w:rPr>
   </w:style>
+  <w:style w:type="paragraph" w:styleId="Header">
+    <w:name w:val="header"/>
+    <w:basedOn w:val="Normal"/>
+    <w:link w:val="HeaderChar"/>
+    <w:uiPriority w:val="99"/>
+    <w:unhideWhenUsed/>
+    <w:rsid w:val="000472A7"/>
+    <w:pPr>
+      <w:tabs>
+        <w:tab w:val="center" w:pos="4680"/>
+        <w:tab w:val="right" w:pos="9360"/>
+      </w:tabs>
+      <w:spacing w:after="0" w:line="240" w:lineRule="auto"/>
+    </w:pPr>
+  </w:style>
+  <w:style w:type="character" w:customStyle="1" w:styleId="HeaderChar">
+    <w:name w:val="Header Char"/>
+    <w:basedOn w:val="DefaultParagraphFont"/>
+    <w:link w:val="Header"/>
+    <w:uiPriority w:val="99"/>
+    <w:rsid w:val="000472A7"/>
+  </w:style>
+  <w:style w:type="paragraph" w:styleId="Footer">
+    <w:name w:val="footer"/>
+    <w:basedOn w:val="Normal"/>
+    <w:link w:val="FooterChar"/>
+    <w:uiPriority w:val="99"/>
+    <w:unhideWhenUsed/>
+    <w:rsid w:val="000472A7"/>
+    <w:pPr>
+      <w:tabs>
+        <w:tab w:val="center" w:pos="4680"/>
+        <w:tab w:val="right" w:pos="9360"/>
+      </w:tabs>
+      <w:spacing w:after="0" w:line="240" w:lineRule="auto"/>
+    </w:pPr>
+  </w:style>
+  <w:style w:type="character" w:customStyle="1" w:styleId="FooterChar">
+    <w:name w:val="Footer Char"/>
+    <w:basedOn w:val="DefaultParagraphFont"/>
+    <w:link w:val="Footer"/>
+    <w:uiPriority w:val="99"/>
+    <w:rsid w:val="000472A7"/>
+  </w:style>
 </w:styles>
 </file>
 
@@ -13280,7 +13659,7 @@
 </file>
 
 <file path=customXml/itemProps1.xml><?xml version="1.0" encoding="utf-8"?>
-<ds:datastoreItem xmlns:ds="http://schemas.openxmlformats.org/officeDocument/2006/customXml" ds:itemID="{67DBCA4A-1EEA-4CBC-B355-05C50C7BE599}">
+<ds:datastoreItem xmlns:ds="http://schemas.openxmlformats.org/officeDocument/2006/customXml" ds:itemID="{7A858467-F2B1-469E-AE47-0CD45BFD6AD0}">
   <ds:schemaRefs>
     <ds:schemaRef ds:uri="http://schemas.openxmlformats.org/officeDocument/2006/bibliography"/>
   </ds:schemaRefs>

</xml_diff>